<commit_message>
Feature: Dark Mode added
</commit_message>
<xml_diff>
--- a/sprint-record.docx
+++ b/sprint-record.docx
@@ -17,6 +17,9 @@
       </w:pPr>
       <w:r>
         <w:t>Week</w:t>
+      </w:r>
+      <w:r>
+        <w:t xml:space="preserve"> 3</w:t>
       </w:r>
     </w:p>
     <w:p>
@@ -522,9 +525,9 @@
         <w:tblLook w:val="04A0" w:firstRow="1" w:lastRow="0" w:firstColumn="1" w:lastColumn="0" w:noHBand="0" w:noVBand="1"/>
       </w:tblPr>
       <w:tblGrid>
-        <w:gridCol w:w="1674"/>
-        <w:gridCol w:w="10201"/>
-        <w:gridCol w:w="1085"/>
+        <w:gridCol w:w="1539"/>
+        <w:gridCol w:w="10685"/>
+        <w:gridCol w:w="736"/>
       </w:tblGrid>
       <w:tr>
         <w:trPr>
@@ -533,7 +536,7 @@
         </w:trPr>
         <w:tc>
           <w:tcPr>
-            <w:tcW w:w="0" w:type="auto"/>
+            <w:tcW w:w="1575" w:type="dxa"/>
             <w:vAlign w:val="center"/>
             <w:hideMark/>
           </w:tcPr>
@@ -556,7 +559,7 @@
         </w:tc>
         <w:tc>
           <w:tcPr>
-            <w:tcW w:w="0" w:type="auto"/>
+            <w:tcW w:w="12255" w:type="dxa"/>
             <w:vAlign w:val="center"/>
             <w:hideMark/>
           </w:tcPr>
@@ -607,7 +610,7 @@
         </w:trPr>
         <w:tc>
           <w:tcPr>
-            <w:tcW w:w="0" w:type="auto"/>
+            <w:tcW w:w="1575" w:type="dxa"/>
             <w:vAlign w:val="center"/>
             <w:hideMark/>
           </w:tcPr>
@@ -619,13 +622,16 @@
         </w:tc>
         <w:tc>
           <w:tcPr>
-            <w:tcW w:w="0" w:type="auto"/>
-            <w:vAlign w:val="center"/>
-            <w:hideMark/>
-          </w:tcPr>
-          <w:p>
-            <w:r>
-              <w:t>Preliminary data model for Metals and Alloys and calculator functions. Determine best storage format, explore JSON, XML etc.</w:t>
+            <w:tcW w:w="12255" w:type="dxa"/>
+            <w:vAlign w:val="center"/>
+            <w:hideMark/>
+          </w:tcPr>
+          <w:p>
+            <w:r>
+              <w:t>Frontend</w:t>
+            </w:r>
+            <w:r>
+              <w:t xml:space="preserve"> data functions. </w:t>
             </w:r>
           </w:p>
         </w:tc>
@@ -648,7 +654,7 @@
         </w:trPr>
         <w:tc>
           <w:tcPr>
-            <w:tcW w:w="0" w:type="auto"/>
+            <w:tcW w:w="1575" w:type="dxa"/>
             <w:vAlign w:val="center"/>
             <w:hideMark/>
           </w:tcPr>
@@ -660,13 +666,19 @@
         </w:tc>
         <w:tc>
           <w:tcPr>
-            <w:tcW w:w="0" w:type="auto"/>
-            <w:vAlign w:val="center"/>
-            <w:hideMark/>
-          </w:tcPr>
-          <w:p>
-            <w:r>
-              <w:t>Find database of common metals and alloys used in jewelry making.</w:t>
+            <w:tcW w:w="12255" w:type="dxa"/>
+            <w:vAlign w:val="center"/>
+            <w:hideMark/>
+          </w:tcPr>
+          <w:p>
+            <w:r>
+              <w:t xml:space="preserve">Find </w:t>
+            </w:r>
+            <w:r>
+              <w:t>the deployment details</w:t>
+            </w:r>
+            <w:r>
+              <w:t>.</w:t>
             </w:r>
           </w:p>
         </w:tc>
@@ -689,7 +701,7 @@
         </w:trPr>
         <w:tc>
           <w:tcPr>
-            <w:tcW w:w="0" w:type="auto"/>
+            <w:tcW w:w="1575" w:type="dxa"/>
             <w:vAlign w:val="center"/>
             <w:hideMark/>
           </w:tcPr>
@@ -701,14 +713,27 @@
         </w:tc>
         <w:tc>
           <w:tcPr>
-            <w:tcW w:w="0" w:type="auto"/>
-            <w:vAlign w:val="center"/>
-            <w:hideMark/>
-          </w:tcPr>
-          <w:p>
-            <w:r>
-              <w:t>OneDrive API – write sample code to store and retrieve files from OneDrive</w:t>
-            </w:r>
+            <w:tcW w:w="12255" w:type="dxa"/>
+            <w:vAlign w:val="center"/>
+            <w:hideMark/>
+          </w:tcPr>
+          <w:p>
+            <w:proofErr w:type="spellStart"/>
+            <w:r>
+              <w:t>One</w:t>
+            </w:r>
+            <w:r>
+              <w:t>debug</w:t>
+            </w:r>
+            <w:proofErr w:type="spellEnd"/>
+            <w:r>
+              <w:t xml:space="preserve"> fix commit </w:t>
+            </w:r>
+            <w:proofErr w:type="spellStart"/>
+            <w:r>
+              <w:t>frontent</w:t>
+            </w:r>
+            <w:proofErr w:type="spellEnd"/>
           </w:p>
         </w:tc>
         <w:tc>
@@ -730,7 +755,7 @@
         </w:trPr>
         <w:tc>
           <w:tcPr>
-            <w:tcW w:w="0" w:type="auto"/>
+            <w:tcW w:w="1575" w:type="dxa"/>
             <w:vAlign w:val="center"/>
             <w:hideMark/>
           </w:tcPr>
@@ -742,13 +767,16 @@
         </w:tc>
         <w:tc>
           <w:tcPr>
-            <w:tcW w:w="0" w:type="auto"/>
-            <w:vAlign w:val="center"/>
-            <w:hideMark/>
-          </w:tcPr>
-          <w:p>
-            <w:r>
-              <w:t>Create initial datasets</w:t>
+            <w:tcW w:w="12255" w:type="dxa"/>
+            <w:vAlign w:val="center"/>
+            <w:hideMark/>
+          </w:tcPr>
+          <w:p>
+            <w:r>
+              <w:t xml:space="preserve">Create initial </w:t>
+            </w:r>
+            <w:r>
+              <w:t>deployment, fix build</w:t>
             </w:r>
           </w:p>
         </w:tc>
@@ -771,25 +799,33 @@
         </w:trPr>
         <w:tc>
           <w:tcPr>
-            <w:tcW w:w="0" w:type="auto"/>
-            <w:vAlign w:val="center"/>
-            <w:hideMark/>
-          </w:tcPr>
-          <w:p>
-            <w:r>
-              <w:t>Matheus</w:t>
-            </w:r>
-          </w:p>
-        </w:tc>
-        <w:tc>
-          <w:tcPr>
-            <w:tcW w:w="0" w:type="auto"/>
-            <w:vAlign w:val="center"/>
-            <w:hideMark/>
-          </w:tcPr>
-          <w:p>
-            <w:r>
-              <w:t>Design/prototype C# classes needed for data (Metals, calculators). Implement Read methods to load data from files.</w:t>
+            <w:tcW w:w="1575" w:type="dxa"/>
+            <w:vAlign w:val="center"/>
+            <w:hideMark/>
+          </w:tcPr>
+          <w:p>
+            <w:r>
+              <w:t>Roguin</w:t>
+            </w:r>
+          </w:p>
+        </w:tc>
+        <w:tc>
+          <w:tcPr>
+            <w:tcW w:w="12255" w:type="dxa"/>
+            <w:vAlign w:val="center"/>
+            <w:hideMark/>
+          </w:tcPr>
+          <w:p>
+            <w:r>
+              <w:t xml:space="preserve">Design database (picked </w:t>
+            </w:r>
+            <w:proofErr w:type="spellStart"/>
+            <w:r>
+              <w:t>supabase</w:t>
+            </w:r>
+            <w:proofErr w:type="spellEnd"/>
+            <w:r>
+              <w:t>)</w:t>
             </w:r>
           </w:p>
         </w:tc>
@@ -810,7 +846,7 @@
     <w:p>
       <w:r>
         <w:pict w14:anchorId="272CEEC7">
-          <v:rect id="_x0000_i1196" style="width:0;height:1.5pt" o:hralign="center" o:hrstd="t" o:hr="t" fillcolor="#a0a0a0" stroked="f"/>
+          <v:rect id="_x0000_i1025" style="width:0;height:1.5pt" o:hralign="center" o:hrstd="t" o:hr="t" fillcolor="#a0a0a0" stroked="f"/>
         </w:pict>
       </w:r>
     </w:p>
@@ -842,6 +878,7 @@
       <w:tblPr>
         <w:tblW w:w="0" w:type="auto"/>
         <w:tblCellSpacing w:w="15" w:type="dxa"/>
+        <w:tblInd w:w="270" w:type="dxa"/>
         <w:tblCellMar>
           <w:top w:w="15" w:type="dxa"/>
           <w:left w:w="15" w:type="dxa"/>
@@ -851,8 +888,8 @@
         <w:tblLook w:val="04A0" w:firstRow="1" w:lastRow="0" w:firstColumn="1" w:lastColumn="0" w:noHBand="0" w:noVBand="1"/>
       </w:tblPr>
       <w:tblGrid>
-        <w:gridCol w:w="1874"/>
-        <w:gridCol w:w="6946"/>
+        <w:gridCol w:w="1605"/>
+        <w:gridCol w:w="5406"/>
         <w:gridCol w:w="1201"/>
       </w:tblGrid>
       <w:tr>
@@ -862,7 +899,7 @@
         </w:trPr>
         <w:tc>
           <w:tcPr>
-            <w:tcW w:w="0" w:type="auto"/>
+            <w:tcW w:w="1560" w:type="dxa"/>
             <w:vAlign w:val="center"/>
             <w:hideMark/>
           </w:tcPr>
@@ -936,25 +973,25 @@
         </w:trPr>
         <w:tc>
           <w:tcPr>
-            <w:tcW w:w="0" w:type="auto"/>
-            <w:vAlign w:val="center"/>
-            <w:hideMark/>
-          </w:tcPr>
-          <w:p>
-            <w:r>
-              <w:t>Pedro</w:t>
-            </w:r>
-          </w:p>
-        </w:tc>
-        <w:tc>
-          <w:tcPr>
-            <w:tcW w:w="0" w:type="auto"/>
-            <w:vAlign w:val="center"/>
-            <w:hideMark/>
-          </w:tcPr>
-          <w:p>
-            <w:r>
-              <w:t>Create C# project in GitHub</w:t>
+            <w:tcW w:w="1560" w:type="dxa"/>
+            <w:vAlign w:val="center"/>
+            <w:hideMark/>
+          </w:tcPr>
+          <w:p>
+            <w:r>
+              <w:t>Matheus</w:t>
+            </w:r>
+          </w:p>
+        </w:tc>
+        <w:tc>
+          <w:tcPr>
+            <w:tcW w:w="0" w:type="auto"/>
+            <w:vAlign w:val="center"/>
+            <w:hideMark/>
+          </w:tcPr>
+          <w:p>
+            <w:r>
+              <w:t>Find API</w:t>
             </w:r>
           </w:p>
         </w:tc>
@@ -977,7 +1014,7 @@
         </w:trPr>
         <w:tc>
           <w:tcPr>
-            <w:tcW w:w="0" w:type="auto"/>
+            <w:tcW w:w="1560" w:type="dxa"/>
             <w:vAlign w:val="center"/>
             <w:hideMark/>
           </w:tcPr>
@@ -995,7 +1032,15 @@
           </w:tcPr>
           <w:p>
             <w:r>
-              <w:t>Identify and install anticipated packages needed for the project</w:t>
+              <w:t xml:space="preserve">Seek deployment services like </w:t>
+            </w:r>
+            <w:proofErr w:type="spellStart"/>
+            <w:r>
+              <w:t>vercel</w:t>
+            </w:r>
+            <w:proofErr w:type="spellEnd"/>
+            <w:r>
+              <w:t xml:space="preserve"> check the best</w:t>
             </w:r>
           </w:p>
         </w:tc>
@@ -1018,26 +1063,31 @@
         </w:trPr>
         <w:tc>
           <w:tcPr>
-            <w:tcW w:w="0" w:type="auto"/>
-            <w:vAlign w:val="center"/>
-            <w:hideMark/>
-          </w:tcPr>
-          <w:p>
-            <w:r>
-              <w:t>Pedro</w:t>
-            </w:r>
-          </w:p>
-        </w:tc>
-        <w:tc>
-          <w:tcPr>
-            <w:tcW w:w="0" w:type="auto"/>
-            <w:vAlign w:val="center"/>
-            <w:hideMark/>
-          </w:tcPr>
-          <w:p>
-            <w:r>
-              <w:t>Gather and document calculations needed for calculator functions</w:t>
-            </w:r>
+            <w:tcW w:w="1560" w:type="dxa"/>
+            <w:vAlign w:val="center"/>
+            <w:hideMark/>
+          </w:tcPr>
+          <w:p>
+            <w:r>
+              <w:t>Roguin</w:t>
+            </w:r>
+          </w:p>
+        </w:tc>
+        <w:tc>
+          <w:tcPr>
+            <w:tcW w:w="0" w:type="auto"/>
+            <w:vAlign w:val="center"/>
+            <w:hideMark/>
+          </w:tcPr>
+          <w:p>
+            <w:r>
+              <w:t xml:space="preserve">Find the database service free like </w:t>
+            </w:r>
+            <w:proofErr w:type="spellStart"/>
+            <w:r>
+              <w:t>supabase</w:t>
+            </w:r>
+            <w:proofErr w:type="spellEnd"/>
           </w:p>
         </w:tc>
         <w:tc>
@@ -1059,46 +1109,34 @@
         </w:trPr>
         <w:tc>
           <w:tcPr>
-            <w:tcW w:w="0" w:type="auto"/>
-            <w:vAlign w:val="center"/>
-            <w:hideMark/>
-          </w:tcPr>
-          <w:p>
-            <w:r>
-              <w:t>Pedro</w:t>
-            </w:r>
-          </w:p>
-        </w:tc>
-        <w:tc>
-          <w:tcPr>
-            <w:tcW w:w="0" w:type="auto"/>
-            <w:vAlign w:val="center"/>
-            <w:hideMark/>
-          </w:tcPr>
-          <w:p>
-            <w:r>
-              <w:t>Find source for current metal prices / Prototype retrieval</w:t>
-            </w:r>
-          </w:p>
-        </w:tc>
-        <w:tc>
-          <w:tcPr>
-            <w:tcW w:w="0" w:type="auto"/>
-            <w:vAlign w:val="center"/>
-            <w:hideMark/>
-          </w:tcPr>
-          <w:p>
-            <w:r>
-              <w:t>2</w:t>
-            </w:r>
-          </w:p>
+            <w:tcW w:w="1560" w:type="dxa"/>
+            <w:vAlign w:val="center"/>
+            <w:hideMark/>
+          </w:tcPr>
+          <w:p/>
+        </w:tc>
+        <w:tc>
+          <w:tcPr>
+            <w:tcW w:w="0" w:type="auto"/>
+            <w:vAlign w:val="center"/>
+            <w:hideMark/>
+          </w:tcPr>
+          <w:p/>
+        </w:tc>
+        <w:tc>
+          <w:tcPr>
+            <w:tcW w:w="0" w:type="auto"/>
+            <w:vAlign w:val="center"/>
+            <w:hideMark/>
+          </w:tcPr>
+          <w:p/>
         </w:tc>
       </w:tr>
     </w:tbl>
     <w:p>
       <w:r>
         <w:pict w14:anchorId="01D11386">
-          <v:rect id="_x0000_i1197" style="width:0;height:1.5pt" o:hralign="center" o:hrstd="t" o:hr="t" fillcolor="#a0a0a0" stroked="f"/>
+          <v:rect id="_x0000_i1026" style="width:0;height:1.5pt" o:hralign="center" o:hrstd="t" o:hr="t" fillcolor="#a0a0a0" stroked="f"/>
         </w:pict>
       </w:r>
     </w:p>
@@ -1150,7 +1188,7 @@
       </w:tblPr>
       <w:tblGrid>
         <w:gridCol w:w="1874"/>
-        <w:gridCol w:w="3470"/>
+        <w:gridCol w:w="2164"/>
         <w:gridCol w:w="1201"/>
       </w:tblGrid>
       <w:tr>
@@ -1240,19 +1278,19 @@
           </w:tcPr>
           <w:p>
             <w:r>
-              <w:t>Roguin</w:t>
-            </w:r>
-          </w:p>
-        </w:tc>
-        <w:tc>
-          <w:tcPr>
-            <w:tcW w:w="0" w:type="auto"/>
-            <w:vAlign w:val="center"/>
-            <w:hideMark/>
-          </w:tcPr>
-          <w:p>
-            <w:r>
-              <w:t>Mockup basic application flow</w:t>
+              <w:t>Pedro</w:t>
+            </w:r>
+          </w:p>
+        </w:tc>
+        <w:tc>
+          <w:tcPr>
+            <w:tcW w:w="0" w:type="auto"/>
+            <w:vAlign w:val="center"/>
+            <w:hideMark/>
+          </w:tcPr>
+          <w:p>
+            <w:r>
+              <w:t>Deploy</w:t>
             </w:r>
           </w:p>
         </w:tc>
@@ -1293,7 +1331,10 @@
           </w:tcPr>
           <w:p>
             <w:r>
-              <w:t>Mockup metal database</w:t>
+              <w:t>Link D</w:t>
+            </w:r>
+            <w:r>
+              <w:t>atabase</w:t>
             </w:r>
           </w:p>
         </w:tc>
@@ -1322,19 +1363,19 @@
           </w:tcPr>
           <w:p>
             <w:r>
-              <w:t>Roguin</w:t>
-            </w:r>
-          </w:p>
-        </w:tc>
-        <w:tc>
-          <w:tcPr>
-            <w:tcW w:w="0" w:type="auto"/>
-            <w:vAlign w:val="center"/>
-            <w:hideMark/>
-          </w:tcPr>
-          <w:p>
-            <w:r>
-              <w:t>Mockup calculators</w:t>
+              <w:t>Matheus</w:t>
+            </w:r>
+          </w:p>
+        </w:tc>
+        <w:tc>
+          <w:tcPr>
+            <w:tcW w:w="0" w:type="auto"/>
+            <w:vAlign w:val="center"/>
+            <w:hideMark/>
+          </w:tcPr>
+          <w:p>
+            <w:r>
+              <w:t>Link API to functions</w:t>
             </w:r>
           </w:p>
         </w:tc>
@@ -1361,42 +1402,30 @@
             <w:vAlign w:val="center"/>
             <w:hideMark/>
           </w:tcPr>
-          <w:p>
-            <w:r>
-              <w:t>Roguin</w:t>
-            </w:r>
-          </w:p>
-        </w:tc>
-        <w:tc>
-          <w:tcPr>
-            <w:tcW w:w="0" w:type="auto"/>
-            <w:vAlign w:val="center"/>
-            <w:hideMark/>
-          </w:tcPr>
-          <w:p>
-            <w:r>
-              <w:t>Prototype basic screens and flow</w:t>
-            </w:r>
-          </w:p>
-        </w:tc>
-        <w:tc>
-          <w:tcPr>
-            <w:tcW w:w="0" w:type="auto"/>
-            <w:vAlign w:val="center"/>
-            <w:hideMark/>
-          </w:tcPr>
-          <w:p>
-            <w:r>
-              <w:t>2.5</w:t>
-            </w:r>
-          </w:p>
+          <w:p/>
+        </w:tc>
+        <w:tc>
+          <w:tcPr>
+            <w:tcW w:w="0" w:type="auto"/>
+            <w:vAlign w:val="center"/>
+            <w:hideMark/>
+          </w:tcPr>
+          <w:p/>
+        </w:tc>
+        <w:tc>
+          <w:tcPr>
+            <w:tcW w:w="0" w:type="auto"/>
+            <w:vAlign w:val="center"/>
+            <w:hideMark/>
+          </w:tcPr>
+          <w:p/>
         </w:tc>
       </w:tr>
     </w:tbl>
     <w:p>
       <w:r>
         <w:pict w14:anchorId="4CE6BD3E">
-          <v:rect id="_x0000_i1198" style="width:0;height:1.5pt" o:hralign="center" o:hrstd="t" o:hr="t" fillcolor="#a0a0a0" stroked="f"/>
+          <v:rect id="_x0000_i1027" style="width:0;height:1.5pt" o:hralign="center" o:hrstd="t" o:hr="t" fillcolor="#a0a0a0" stroked="f"/>
         </w:pict>
       </w:r>
     </w:p>
@@ -2703,6 +2732,7 @@
   <w:style w:type="character" w:default="1" w:styleId="DefaultParagraphFont">
     <w:name w:val="Default Paragraph Font"/>
     <w:uiPriority w:val="1"/>
+    <w:semiHidden/>
     <w:unhideWhenUsed/>
   </w:style>
   <w:style w:type="table" w:default="1" w:styleId="TableNormal">

</xml_diff>